<commit_message>
actualizacion acta de proyecto
</commit_message>
<xml_diff>
--- a/Planeación_del_Proyecto/ACTA DE INICIO.docx
+++ b/Planeación_del_Proyecto/ACTA DE INICIO.docx
@@ -202,8 +202,36 @@
                 <w:b/>
                 <w:bCs/>
               </w:rPr>
-              <w:t>True Work Soft</w:t>
-            </w:r>
+              <w:t xml:space="preserve">True </w:t>
+            </w:r>
+            <w:proofErr w:type="spellStart"/>
+            <w:r>
+              <w:rPr>
+                <w:rFonts w:ascii="Arial" w:hAnsi="Arial" w:cs="Arial"/>
+                <w:b/>
+                <w:bCs/>
+              </w:rPr>
+              <w:t>Work</w:t>
+            </w:r>
+            <w:proofErr w:type="spellEnd"/>
+            <w:r>
+              <w:rPr>
+                <w:rFonts w:ascii="Arial" w:hAnsi="Arial" w:cs="Arial"/>
+                <w:b/>
+                <w:bCs/>
+              </w:rPr>
+              <w:t xml:space="preserve"> </w:t>
+            </w:r>
+            <w:proofErr w:type="spellStart"/>
+            <w:r>
+              <w:rPr>
+                <w:rFonts w:ascii="Arial" w:hAnsi="Arial" w:cs="Arial"/>
+                <w:b/>
+                <w:bCs/>
+              </w:rPr>
+              <w:t>Soft</w:t>
+            </w:r>
+            <w:proofErr w:type="spellEnd"/>
           </w:p>
           <w:p>
             <w:pPr>
@@ -982,7 +1010,21 @@
               <w:rPr>
                 <w:rFonts w:ascii="Arial" w:hAnsi="Arial" w:cs="Arial"/>
               </w:rPr>
-              <w:t>Tecnologías de desarrollo web como:</w:t>
+              <w:t>Tecnologías de desarrollo web como</w:t>
+            </w:r>
+            <w:r>
+              <w:rPr>
+                <w:rFonts w:ascii="Arial" w:hAnsi="Arial" w:cs="Arial"/>
+              </w:rPr>
+              <w:t xml:space="preserve"> </w:t>
+            </w:r>
+            <w:bookmarkStart w:id="0" w:name="_GoBack"/>
+            <w:bookmarkEnd w:id="0"/>
+            <w:r>
+              <w:rPr>
+                <w:rFonts w:ascii="Arial" w:hAnsi="Arial" w:cs="Arial"/>
+              </w:rPr>
+              <w:t>:</w:t>
             </w:r>
           </w:p>
           <w:p>
@@ -1023,6 +1065,7 @@
                 <w:rFonts w:ascii="Arial" w:hAnsi="Arial" w:cs="Arial"/>
               </w:rPr>
             </w:pPr>
+            <w:proofErr w:type="spellStart"/>
             <w:r>
               <w:rPr>
                 <w:rFonts w:ascii="Arial" w:hAnsi="Arial" w:cs="Arial"/>
@@ -1030,21 +1073,24 @@
               <w:lastRenderedPageBreak/>
               <w:t>phpMyAdmin</w:t>
             </w:r>
-          </w:p>
-          <w:p>
-            <w:pPr>
-              <w:spacing w:line="360" w:lineRule="auto"/>
-              <w:jc w:val="both"/>
-              <w:rPr>
-                <w:rFonts w:ascii="Arial" w:hAnsi="Arial" w:cs="Arial"/>
-              </w:rPr>
-            </w:pPr>
+            <w:proofErr w:type="spellEnd"/>
+          </w:p>
+          <w:p>
+            <w:pPr>
+              <w:spacing w:line="360" w:lineRule="auto"/>
+              <w:jc w:val="both"/>
+              <w:rPr>
+                <w:rFonts w:ascii="Arial" w:hAnsi="Arial" w:cs="Arial"/>
+              </w:rPr>
+            </w:pPr>
+            <w:proofErr w:type="spellStart"/>
             <w:r>
               <w:rPr>
                 <w:rFonts w:ascii="Arial" w:hAnsi="Arial" w:cs="Arial"/>
               </w:rPr>
               <w:t>Codeigniter</w:t>
             </w:r>
+            <w:proofErr w:type="spellEnd"/>
           </w:p>
           <w:p>
             <w:pPr>
@@ -1211,7 +1257,21 @@
               <w:rPr>
                 <w:rFonts w:ascii="Arial" w:hAnsi="Arial" w:cs="Arial"/>
               </w:rPr>
-              <w:t>Visual Studio Code.</w:t>
+              <w:t xml:space="preserve">Visual Studio </w:t>
+            </w:r>
+            <w:proofErr w:type="spellStart"/>
+            <w:r>
+              <w:rPr>
+                <w:rFonts w:ascii="Arial" w:hAnsi="Arial" w:cs="Arial"/>
+              </w:rPr>
+              <w:t>Code</w:t>
+            </w:r>
+            <w:proofErr w:type="spellEnd"/>
+            <w:r>
+              <w:rPr>
+                <w:rFonts w:ascii="Arial" w:hAnsi="Arial" w:cs="Arial"/>
+              </w:rPr>
+              <w:t>.</w:t>
             </w:r>
           </w:p>
         </w:tc>
@@ -1436,7 +1496,25 @@
                 <w:b/>
                 <w:bCs/>
               </w:rPr>
-              <w:t xml:space="preserve">8. FECHA DE ENTREGA INFORME PARCIAL DE RESULTADOS (formato I.P.R) </w:t>
+              <w:t xml:space="preserve">8. FECHA DE ENTREGA INFORME PARCIAL DE RESULTADOS (formato </w:t>
+            </w:r>
+            <w:proofErr w:type="spellStart"/>
+            <w:r>
+              <w:rPr>
+                <w:rFonts w:ascii="Arial" w:hAnsi="Arial" w:cs="Arial"/>
+                <w:b/>
+                <w:bCs/>
+              </w:rPr>
+              <w:t>I.P.R</w:t>
+            </w:r>
+            <w:proofErr w:type="spellEnd"/>
+            <w:r>
+              <w:rPr>
+                <w:rFonts w:ascii="Arial" w:hAnsi="Arial" w:cs="Arial"/>
+                <w:b/>
+                <w:bCs/>
+              </w:rPr>
+              <w:t xml:space="preserve">) </w:t>
             </w:r>
           </w:p>
         </w:tc>
@@ -1457,15 +1535,7 @@
               <w:rPr>
                 <w:rFonts w:ascii="Arial" w:hAnsi="Arial" w:cs="Arial"/>
               </w:rPr>
-              <w:t>Cada dos se</w:t>
-            </w:r>
-            <w:bookmarkStart w:id="0" w:name="_GoBack"/>
-            <w:bookmarkEnd w:id="0"/>
-            <w:r>
-              <w:rPr>
-                <w:rFonts w:ascii="Arial" w:hAnsi="Arial" w:cs="Arial"/>
-              </w:rPr>
-              <w:t>manas.</w:t>
+              <w:t>Cada dos semanas.</w:t>
             </w:r>
             <w:r>
               <w:rPr>
@@ -1586,7 +1656,25 @@
                 <w:b/>
                 <w:bCs/>
               </w:rPr>
-              <w:t>10. FECHA DE ENTREGA INFORME TÉRMINO DEL PROYECTO (formato I.T.P)</w:t>
+              <w:t xml:space="preserve">10. FECHA DE ENTREGA INFORME TÉRMINO DEL PROYECTO (formato </w:t>
+            </w:r>
+            <w:proofErr w:type="spellStart"/>
+            <w:r>
+              <w:rPr>
+                <w:rFonts w:ascii="Arial" w:hAnsi="Arial" w:cs="Arial"/>
+                <w:b/>
+                <w:bCs/>
+              </w:rPr>
+              <w:t>I.T.P</w:t>
+            </w:r>
+            <w:proofErr w:type="spellEnd"/>
+            <w:r>
+              <w:rPr>
+                <w:rFonts w:ascii="Arial" w:hAnsi="Arial" w:cs="Arial"/>
+                <w:b/>
+                <w:bCs/>
+              </w:rPr>
+              <w:t>)</w:t>
             </w:r>
           </w:p>
         </w:tc>

</xml_diff>